<commit_message>
Final User Guide, Completed app
</commit_message>
<xml_diff>
--- a/Stockhive user guide..docx
+++ b/Stockhive user guide..docx
@@ -2005,13 +2005,7 @@
           <w:lang w:val="en-US"/>
         </w:rPr>
         <w:lastRenderedPageBreak/>
-        <w:t>Customer</w:t>
-      </w:r>
-      <w:r>
-        <w:rPr>
-          <w:lang w:val="en-US"/>
-        </w:rPr>
-        <w:t xml:space="preserve"> Screen</w:t>
+        <w:t>Customer Screen</w:t>
       </w:r>
       <w:r>
         <w:rPr>
@@ -2051,22 +2045,29 @@
         </w:rPr>
         <w:t xml:space="preserve"> can scroll up and down to see all the products.</w:t>
       </w:r>
-    </w:p>
-    <w:p>
-      <w:pPr>
-        <w:rPr>
-          <w:lang w:val="en-US"/>
-        </w:rPr>
-      </w:pPr>
-    </w:p>
-    <w:p>
-      <w:pPr>
-        <w:rPr>
-          <w:lang w:val="en-US"/>
-        </w:rPr>
-      </w:pPr>
-      <w:r>
-        <w:rPr>
+      <w:r>
+        <w:rPr>
+          <w:lang w:val="en-US"/>
+        </w:rPr>
+        <w:t xml:space="preserve"> ‘Sign Out’ can be clicked to sign out.</w:t>
+      </w:r>
+    </w:p>
+    <w:p>
+      <w:pPr>
+        <w:rPr>
+          <w:lang w:val="en-US"/>
+        </w:rPr>
+      </w:pPr>
+    </w:p>
+    <w:p>
+      <w:pPr>
+        <w:rPr>
+          <w:lang w:val="en-US"/>
+        </w:rPr>
+      </w:pPr>
+      <w:r>
+        <w:rPr>
+          <w:noProof/>
           <w:lang w:val="en-US"/>
         </w:rPr>
         <w:drawing>
@@ -2138,68 +2139,39 @@
           <w:lang w:val="en-US"/>
         </w:rPr>
         <w:lastRenderedPageBreak/>
-        <w:t xml:space="preserve">Customers can click on the image of the specific product to view details. It displays the full image along with name, model and price. </w:t>
-      </w:r>
-      <w:r>
-        <w:rPr>
-          <w:lang w:val="en-US"/>
-        </w:rPr>
-        <w:t xml:space="preserve">From the </w:t>
-      </w:r>
-      <w:r>
-        <w:rPr>
-          <w:lang w:val="en-US"/>
-        </w:rPr>
-        <w:t>screen below</w:t>
-      </w:r>
-      <w:r>
-        <w:rPr>
-          <w:lang w:val="en-US"/>
-        </w:rPr>
-        <w:t xml:space="preserve">, customers can click on the ‘back’ button to go back to the </w:t>
-      </w:r>
-      <w:r>
-        <w:rPr>
-          <w:lang w:val="en-US"/>
-        </w:rPr>
-        <w:t xml:space="preserve">previous screen that shows the </w:t>
-      </w:r>
-      <w:r>
-        <w:rPr>
-          <w:lang w:val="en-US"/>
-        </w:rPr>
-        <w:t>list of all available products.</w:t>
-      </w:r>
-    </w:p>
-    <w:p>
-      <w:pPr>
-        <w:rPr>
-          <w:lang w:val="en-US"/>
-        </w:rPr>
-      </w:pPr>
-    </w:p>
-    <w:p>
-      <w:pPr>
-        <w:rPr>
-          <w:lang w:val="en-US"/>
-        </w:rPr>
-      </w:pPr>
-    </w:p>
-    <w:p>
-      <w:pPr>
-        <w:rPr>
-          <w:lang w:val="en-US"/>
-        </w:rPr>
-      </w:pPr>
-    </w:p>
-    <w:p>
-      <w:pPr>
-        <w:rPr>
-          <w:lang w:val="en-US"/>
-        </w:rPr>
-      </w:pPr>
-      <w:r>
-        <w:rPr>
+        <w:t>Customers can click on the image of the specific product to view details. It displays the full image along with name, model and price. From the screen below, customers can click on the ‘back’ button to go back to the previous screen that shows the list of all available products.</w:t>
+      </w:r>
+    </w:p>
+    <w:p>
+      <w:pPr>
+        <w:rPr>
+          <w:lang w:val="en-US"/>
+        </w:rPr>
+      </w:pPr>
+    </w:p>
+    <w:p>
+      <w:pPr>
+        <w:rPr>
+          <w:lang w:val="en-US"/>
+        </w:rPr>
+      </w:pPr>
+    </w:p>
+    <w:p>
+      <w:pPr>
+        <w:rPr>
+          <w:lang w:val="en-US"/>
+        </w:rPr>
+      </w:pPr>
+    </w:p>
+    <w:p>
+      <w:pPr>
+        <w:rPr>
+          <w:lang w:val="en-US"/>
+        </w:rPr>
+      </w:pPr>
+      <w:r>
+        <w:rPr>
+          <w:noProof/>
           <w:lang w:val="en-US"/>
         </w:rPr>
         <w:drawing>
@@ -2296,6 +2268,7 @@
       </w:pPr>
       <w:r>
         <w:rPr>
+          <w:noProof/>
           <w:lang w:val="en-US"/>
         </w:rPr>
         <w:drawing>
@@ -2425,6 +2398,7 @@
       </w:pPr>
       <w:r>
         <w:rPr>
+          <w:noProof/>
           <w:lang w:val="en-US"/>
         </w:rPr>
         <w:drawing>
@@ -2496,8 +2470,21 @@
           <w:lang w:val="en-US"/>
         </w:rPr>
         <w:lastRenderedPageBreak/>
-        <w:t xml:space="preserve">When the user clicks on ‘View Cart’ button, it shows the total cost of the added items. </w:t>
-      </w:r>
+        <w:t xml:space="preserve">When the user clicks on ‘View Cart’ button, it shows </w:t>
+      </w:r>
+      <w:r>
+        <w:rPr>
+          <w:lang w:val="en-US"/>
+        </w:rPr>
+        <w:t>all the items added into the cart.</w:t>
+      </w:r>
+    </w:p>
+    <w:p>
+      <w:pPr>
+        <w:rPr>
+          <w:lang w:val="en-US"/>
+        </w:rPr>
+      </w:pPr>
     </w:p>
     <w:p>
       <w:pPr>
@@ -2517,10 +2504,10 @@
           <w:lang w:val="en-US"/>
         </w:rPr>
         <w:drawing>
-          <wp:inline distT="0" distB="0" distL="0" distR="0" wp14:anchorId="535F50DE" wp14:editId="55B354AB">
-            <wp:extent cx="3170195" cy="2080440"/>
-            <wp:effectExtent l="0" t="0" r="0" b="0"/>
-            <wp:docPr id="990352098" name="Picture 1" descr="A screenshot of a phone&#10;&#10;AI-generated content may be incorrect."/>
+          <wp:inline distT="0" distB="0" distL="0" distR="0" wp14:anchorId="7250D25F" wp14:editId="184059FE">
+            <wp:extent cx="3414056" cy="6607113"/>
+            <wp:effectExtent l="0" t="0" r="0" b="3810"/>
+            <wp:docPr id="1968317872" name="Picture 1" descr="A screen shot of a phone&#10;&#10;AI-generated content may be incorrect."/>
             <wp:cNvGraphicFramePr>
               <a:graphicFrameLocks xmlns:a="http://schemas.openxmlformats.org/drawingml/2006/main" noChangeAspect="1"/>
             </wp:cNvGraphicFramePr>
@@ -2528,7 +2515,7 @@
               <a:graphicData uri="http://schemas.openxmlformats.org/drawingml/2006/picture">
                 <pic:pic xmlns:pic="http://schemas.openxmlformats.org/drawingml/2006/picture">
                   <pic:nvPicPr>
-                    <pic:cNvPr id="990352098" name="Picture 1" descr="A screenshot of a phone&#10;&#10;AI-generated content may be incorrect."/>
+                    <pic:cNvPr id="1968317872" name="Picture 1" descr="A screen shot of a phone&#10;&#10;AI-generated content may be incorrect."/>
                     <pic:cNvPicPr/>
                   </pic:nvPicPr>
                   <pic:blipFill>
@@ -2540,7 +2527,7 @@
                   <pic:spPr>
                     <a:xfrm>
                       <a:off x="0" y="0"/>
-                      <a:ext cx="3170195" cy="2080440"/>
+                      <a:ext cx="3414056" cy="6607113"/>
                     </a:xfrm>
                     <a:prstGeom prst="rect">
                       <a:avLst/>
@@ -2573,10 +2560,25 @@
           <w:lang w:val="en-US"/>
         </w:rPr>
       </w:pPr>
-      <w:r>
-        <w:rPr>
-          <w:lang w:val="en-US"/>
-        </w:rPr>
+    </w:p>
+    <w:p>
+      <w:pPr>
+        <w:rPr>
+          <w:lang w:val="en-US"/>
+        </w:rPr>
+      </w:pPr>
+    </w:p>
+    <w:p>
+      <w:pPr>
+        <w:rPr>
+          <w:lang w:val="en-US"/>
+        </w:rPr>
+      </w:pPr>
+      <w:r>
+        <w:rPr>
+          <w:lang w:val="en-US"/>
+        </w:rPr>
+        <w:lastRenderedPageBreak/>
         <w:t xml:space="preserve">Customers can click on ‘Back </w:t>
       </w:r>
       <w:r>
@@ -2589,8 +2591,22 @@
         <w:rPr>
           <w:lang w:val="en-US"/>
         </w:rPr>
-        <w:t xml:space="preserve"> Items’ buttons to go back and add more items as required.</w:t>
-      </w:r>
+        <w:t xml:space="preserve"> Items’ button to go back and add more items as required.</w:t>
+      </w:r>
+    </w:p>
+    <w:p>
+      <w:pPr>
+        <w:rPr>
+          <w:lang w:val="en-US"/>
+        </w:rPr>
+      </w:pPr>
+    </w:p>
+    <w:p>
+      <w:pPr>
+        <w:rPr>
+          <w:lang w:val="en-US"/>
+        </w:rPr>
+      </w:pPr>
     </w:p>
     <w:p>
       <w:pPr>
@@ -2610,10 +2626,10 @@
           <w:lang w:val="en-US"/>
         </w:rPr>
         <w:drawing>
-          <wp:inline distT="0" distB="0" distL="0" distR="0" wp14:anchorId="6989B30F" wp14:editId="42F5ACE1">
-            <wp:extent cx="3292125" cy="2613887"/>
-            <wp:effectExtent l="0" t="0" r="3810" b="0"/>
-            <wp:docPr id="137379503" name="Picture 1" descr="A screen shot of a cell phone&#10;&#10;AI-generated content may be incorrect."/>
+          <wp:inline distT="0" distB="0" distL="0" distR="0" wp14:anchorId="34A80BD6" wp14:editId="4382BAFF">
+            <wp:extent cx="3414056" cy="6607113"/>
+            <wp:effectExtent l="0" t="0" r="0" b="3810"/>
+            <wp:docPr id="1637176650" name="Picture 1" descr="A screen shot of a phone&#10;&#10;AI-generated content may be incorrect."/>
             <wp:cNvGraphicFramePr>
               <a:graphicFrameLocks xmlns:a="http://schemas.openxmlformats.org/drawingml/2006/main" noChangeAspect="1"/>
             </wp:cNvGraphicFramePr>
@@ -2621,7 +2637,7 @@
               <a:graphicData uri="http://schemas.openxmlformats.org/drawingml/2006/picture">
                 <pic:pic xmlns:pic="http://schemas.openxmlformats.org/drawingml/2006/picture">
                   <pic:nvPicPr>
-                    <pic:cNvPr id="137379503" name="Picture 1" descr="A screen shot of a cell phone&#10;&#10;AI-generated content may be incorrect."/>
+                    <pic:cNvPr id="1637176650" name="Picture 1" descr="A screen shot of a phone&#10;&#10;AI-generated content may be incorrect."/>
                     <pic:cNvPicPr/>
                   </pic:nvPicPr>
                   <pic:blipFill>
@@ -2633,7 +2649,7 @@
                   <pic:spPr>
                     <a:xfrm>
                       <a:off x="0" y="0"/>
-                      <a:ext cx="3292125" cy="2613887"/>
+                      <a:ext cx="3414056" cy="6607113"/>
                     </a:xfrm>
                     <a:prstGeom prst="rect">
                       <a:avLst/>
@@ -2673,60 +2689,39 @@
           <w:lang w:val="en-US"/>
         </w:rPr>
       </w:pPr>
-    </w:p>
-    <w:p>
-      <w:pPr>
-        <w:rPr>
-          <w:lang w:val="en-US"/>
-        </w:rPr>
-      </w:pPr>
-    </w:p>
-    <w:p>
-      <w:pPr>
-        <w:rPr>
-          <w:lang w:val="en-US"/>
-        </w:rPr>
-      </w:pPr>
-    </w:p>
-    <w:p>
-      <w:pPr>
-        <w:rPr>
-          <w:lang w:val="en-US"/>
-        </w:rPr>
-      </w:pPr>
-    </w:p>
-    <w:p>
-      <w:pPr>
-        <w:rPr>
-          <w:lang w:val="en-US"/>
-        </w:rPr>
-      </w:pPr>
-    </w:p>
-    <w:p>
-      <w:pPr>
-        <w:rPr>
-          <w:lang w:val="en-US"/>
-        </w:rPr>
-      </w:pPr>
       <w:r>
         <w:rPr>
           <w:lang w:val="en-US"/>
         </w:rPr>
         <w:lastRenderedPageBreak/>
-        <w:t xml:space="preserve">Customer can click on ‘Clear Cart’ button to clear the items. Cart will be </w:t>
-      </w:r>
-      <w:r>
-        <w:rPr>
-          <w:lang w:val="en-US"/>
-        </w:rPr>
-        <w:t>cleared,</w:t>
-      </w:r>
-      <w:r>
-        <w:rPr>
-          <w:lang w:val="en-US"/>
-        </w:rPr>
-        <w:t xml:space="preserve"> and the total amount shows 0.</w:t>
-      </w:r>
+        <w:t xml:space="preserve">Customer can remove individual items by clicking on ‘Remove from Cart’ button’. A toast message appears </w:t>
+      </w:r>
+      <w:r>
+        <w:rPr>
+          <w:lang w:val="en-US"/>
+        </w:rPr>
+        <w:t xml:space="preserve">as </w:t>
+      </w:r>
+      <w:r>
+        <w:rPr>
+          <w:lang w:val="en-US"/>
+        </w:rPr>
+        <w:t>“Item removed”</w:t>
+      </w:r>
+    </w:p>
+    <w:p>
+      <w:pPr>
+        <w:rPr>
+          <w:lang w:val="en-US"/>
+        </w:rPr>
+      </w:pPr>
+    </w:p>
+    <w:p>
+      <w:pPr>
+        <w:rPr>
+          <w:lang w:val="en-US"/>
+        </w:rPr>
+      </w:pPr>
     </w:p>
     <w:p>
       <w:pPr>
@@ -2739,10 +2734,10 @@
           <w:lang w:val="en-US"/>
         </w:rPr>
         <w:drawing>
-          <wp:inline distT="0" distB="0" distL="0" distR="0" wp14:anchorId="04B94CB7" wp14:editId="258FA550">
-            <wp:extent cx="3314987" cy="3360711"/>
-            <wp:effectExtent l="0" t="0" r="0" b="0"/>
-            <wp:docPr id="1378798349" name="Picture 1" descr="A screenshot of a cell phone&#10;&#10;AI-generated content may be incorrect."/>
+          <wp:inline distT="0" distB="0" distL="0" distR="0" wp14:anchorId="799C7789" wp14:editId="368C59E5">
+            <wp:extent cx="2872989" cy="6424217"/>
+            <wp:effectExtent l="0" t="0" r="3810" b="0"/>
+            <wp:docPr id="168102900" name="Picture 1" descr="A screenshot of a phone&#10;&#10;AI-generated content may be incorrect."/>
             <wp:cNvGraphicFramePr>
               <a:graphicFrameLocks xmlns:a="http://schemas.openxmlformats.org/drawingml/2006/main" noChangeAspect="1"/>
             </wp:cNvGraphicFramePr>
@@ -2750,7 +2745,7 @@
               <a:graphicData uri="http://schemas.openxmlformats.org/drawingml/2006/picture">
                 <pic:pic xmlns:pic="http://schemas.openxmlformats.org/drawingml/2006/picture">
                   <pic:nvPicPr>
-                    <pic:cNvPr id="1378798349" name="Picture 1" descr="A screenshot of a cell phone&#10;&#10;AI-generated content may be incorrect."/>
+                    <pic:cNvPr id="168102900" name="Picture 1" descr="A screenshot of a phone&#10;&#10;AI-generated content may be incorrect."/>
                     <pic:cNvPicPr/>
                   </pic:nvPicPr>
                   <pic:blipFill>
@@ -2762,7 +2757,7 @@
                   <pic:spPr>
                     <a:xfrm>
                       <a:off x="0" y="0"/>
-                      <a:ext cx="3314987" cy="3360711"/>
+                      <a:ext cx="2872989" cy="6424217"/>
                     </a:xfrm>
                     <a:prstGeom prst="rect">
                       <a:avLst/>
@@ -2820,21 +2815,8 @@
         <w:rPr>
           <w:lang w:val="en-US"/>
         </w:rPr>
-        <w:t>If the customer clicks on ‘Back to Items’ button after clearing the cart</w:t>
-      </w:r>
-      <w:r>
-        <w:rPr>
-          <w:lang w:val="en-US"/>
-        </w:rPr>
-        <w:t>, it takes the customer back to the list of available items, and the ‘View Cart’ button shows 0.</w:t>
-      </w:r>
-    </w:p>
-    <w:p>
-      <w:pPr>
-        <w:rPr>
-          <w:lang w:val="en-US"/>
-        </w:rPr>
-      </w:pPr>
+        <w:t>Customers can clear all the items from the cart by clicking on ‘Clear Cart’.</w:t>
+      </w:r>
     </w:p>
     <w:p>
       <w:pPr>
@@ -2861,10 +2843,10 @@
           <w:lang w:val="en-US"/>
         </w:rPr>
         <w:drawing>
-          <wp:inline distT="0" distB="0" distL="0" distR="0" wp14:anchorId="62B5F38C" wp14:editId="1FFE1EC0">
-            <wp:extent cx="2918713" cy="1653683"/>
-            <wp:effectExtent l="0" t="0" r="0" b="3810"/>
-            <wp:docPr id="89541668" name="Picture 1" descr="A screen shot of a phone&#10;&#10;AI-generated content may be incorrect."/>
+          <wp:inline distT="0" distB="0" distL="0" distR="0" wp14:anchorId="38320B65" wp14:editId="6281FD8D">
+            <wp:extent cx="3330229" cy="6614733"/>
+            <wp:effectExtent l="0" t="0" r="3810" b="0"/>
+            <wp:docPr id="565328283" name="Picture 1" descr="A screenshot of a phone&#10;&#10;AI-generated content may be incorrect."/>
             <wp:cNvGraphicFramePr>
               <a:graphicFrameLocks xmlns:a="http://schemas.openxmlformats.org/drawingml/2006/main" noChangeAspect="1"/>
             </wp:cNvGraphicFramePr>
@@ -2872,7 +2854,7 @@
               <a:graphicData uri="http://schemas.openxmlformats.org/drawingml/2006/picture">
                 <pic:pic xmlns:pic="http://schemas.openxmlformats.org/drawingml/2006/picture">
                   <pic:nvPicPr>
-                    <pic:cNvPr id="89541668" name="Picture 1" descr="A screen shot of a phone&#10;&#10;AI-generated content may be incorrect."/>
+                    <pic:cNvPr id="565328283" name="Picture 1" descr="A screenshot of a phone&#10;&#10;AI-generated content may be incorrect."/>
                     <pic:cNvPicPr/>
                   </pic:nvPicPr>
                   <pic:blipFill>
@@ -2884,7 +2866,7 @@
                   <pic:spPr>
                     <a:xfrm>
                       <a:off x="0" y="0"/>
-                      <a:ext cx="2918713" cy="1653683"/>
+                      <a:ext cx="3330229" cy="6614733"/>
                     </a:xfrm>
                     <a:prstGeom prst="rect">
                       <a:avLst/>
@@ -2903,16 +2885,84 @@
           <w:lang w:val="en-US"/>
         </w:rPr>
       </w:pPr>
-      <w:r>
-        <w:rPr>
-          <w:lang w:val="en-US"/>
-        </w:rPr>
-        <w:lastRenderedPageBreak/>
+    </w:p>
+    <w:p>
+      <w:pPr>
+        <w:rPr>
+          <w:lang w:val="en-US"/>
+        </w:rPr>
+      </w:pPr>
+    </w:p>
+    <w:p>
+      <w:pPr>
+        <w:rPr>
+          <w:lang w:val="en-US"/>
+        </w:rPr>
+      </w:pPr>
+    </w:p>
+    <w:p>
+      <w:pPr>
+        <w:rPr>
+          <w:lang w:val="en-US"/>
+        </w:rPr>
+      </w:pPr>
+    </w:p>
+    <w:p>
+      <w:pPr>
+        <w:rPr>
+          <w:lang w:val="en-US"/>
+        </w:rPr>
+      </w:pPr>
+    </w:p>
+    <w:p>
+      <w:pPr>
+        <w:rPr>
+          <w:lang w:val="en-US"/>
+        </w:rPr>
+      </w:pPr>
+      <w:r>
+        <w:rPr>
+          <w:lang w:val="en-US"/>
+        </w:rPr>
+        <w:t>Customer can click on ‘Purchase items’ button to proceed with the purchase.</w:t>
+      </w:r>
+    </w:p>
+    <w:p>
+      <w:pPr>
+        <w:rPr>
+          <w:lang w:val="en-US"/>
+        </w:rPr>
+      </w:pPr>
+    </w:p>
+    <w:p>
+      <w:pPr>
+        <w:rPr>
+          <w:lang w:val="en-US"/>
+        </w:rPr>
+      </w:pPr>
+    </w:p>
+    <w:p>
+      <w:pPr>
+        <w:rPr>
+          <w:lang w:val="en-US"/>
+        </w:rPr>
+      </w:pPr>
+    </w:p>
+    <w:p>
+      <w:pPr>
+        <w:rPr>
+          <w:lang w:val="en-US"/>
+        </w:rPr>
+      </w:pPr>
+      <w:r>
+        <w:rPr>
+          <w:lang w:val="en-US"/>
+        </w:rPr>
         <w:drawing>
-          <wp:inline distT="0" distB="0" distL="0" distR="0" wp14:anchorId="1967BC4B" wp14:editId="4D491069">
-            <wp:extent cx="3124471" cy="3947502"/>
-            <wp:effectExtent l="0" t="0" r="0" b="0"/>
-            <wp:docPr id="186000245" name="Picture 1" descr="A screenshot of a phone&#10;&#10;AI-generated content may be incorrect."/>
+          <wp:inline distT="0" distB="0" distL="0" distR="0" wp14:anchorId="3B9E9EE6" wp14:editId="4C68BC09">
+            <wp:extent cx="3208298" cy="6607113"/>
+            <wp:effectExtent l="0" t="0" r="0" b="3810"/>
+            <wp:docPr id="1219472660" name="Picture 1" descr="A screenshot of a phone&#10;&#10;AI-generated content may be incorrect."/>
             <wp:cNvGraphicFramePr>
               <a:graphicFrameLocks xmlns:a="http://schemas.openxmlformats.org/drawingml/2006/main" noChangeAspect="1"/>
             </wp:cNvGraphicFramePr>
@@ -2920,7 +2970,7 @@
               <a:graphicData uri="http://schemas.openxmlformats.org/drawingml/2006/picture">
                 <pic:pic xmlns:pic="http://schemas.openxmlformats.org/drawingml/2006/picture">
                   <pic:nvPicPr>
-                    <pic:cNvPr id="186000245" name="Picture 1" descr="A screenshot of a phone&#10;&#10;AI-generated content may be incorrect."/>
+                    <pic:cNvPr id="1219472660" name="Picture 1" descr="A screenshot of a phone&#10;&#10;AI-generated content may be incorrect."/>
                     <pic:cNvPicPr/>
                   </pic:nvPicPr>
                   <pic:blipFill>
@@ -2932,7 +2982,7 @@
                   <pic:spPr>
                     <a:xfrm>
                       <a:off x="0" y="0"/>
-                      <a:ext cx="3124471" cy="3947502"/>
+                      <a:ext cx="3208298" cy="6607113"/>
                     </a:xfrm>
                     <a:prstGeom prst="rect">
                       <a:avLst/>
@@ -2947,45 +2997,57 @@
     </w:p>
     <w:p>
       <w:pPr>
-        <w:pStyle w:val="Heading2"/>
-        <w:rPr>
-          <w:lang w:val="en-US"/>
-        </w:rPr>
-      </w:pPr>
-    </w:p>
-    <w:p>
-      <w:pPr>
-        <w:rPr>
-          <w:lang w:val="en-US"/>
-        </w:rPr>
-      </w:pPr>
-    </w:p>
-    <w:p>
-      <w:pPr>
-        <w:rPr>
-          <w:lang w:val="en-US"/>
-        </w:rPr>
-      </w:pPr>
-    </w:p>
-    <w:p>
-      <w:pPr>
-        <w:rPr>
-          <w:lang w:val="en-US"/>
-        </w:rPr>
-      </w:pPr>
-    </w:p>
-    <w:p>
-      <w:pPr>
-        <w:rPr>
-          <w:lang w:val="en-US"/>
-        </w:rPr>
-      </w:pPr>
-      <w:r>
-        <w:rPr>
-          <w:lang w:val="en-US"/>
-        </w:rPr>
-        <w:t>Customers can click on ‘Sign Out’ button to sign out of the app.</w:t>
-      </w:r>
+        <w:rPr>
+          <w:lang w:val="en-US"/>
+        </w:rPr>
+      </w:pPr>
+    </w:p>
+    <w:p>
+      <w:pPr>
+        <w:rPr>
+          <w:lang w:val="en-US"/>
+        </w:rPr>
+      </w:pPr>
+    </w:p>
+    <w:p>
+      <w:pPr>
+        <w:rPr>
+          <w:lang w:val="en-US"/>
+        </w:rPr>
+      </w:pPr>
+    </w:p>
+    <w:p>
+      <w:pPr>
+        <w:rPr>
+          <w:lang w:val="en-US"/>
+        </w:rPr>
+      </w:pPr>
+      <w:r>
+        <w:rPr>
+          <w:lang w:val="en-US"/>
+        </w:rPr>
+        <w:t xml:space="preserve">When clicks on ‘Purchase items’, a message pops up asking the customer to confirm purchase. </w:t>
+      </w:r>
+      <w:r>
+        <w:rPr>
+          <w:lang w:val="en-US"/>
+        </w:rPr>
+        <w:t>Customers can click on ‘No’ to go back to the cart or ‘Yes’ to proceed with the purchase.</w:t>
+      </w:r>
+    </w:p>
+    <w:p>
+      <w:pPr>
+        <w:rPr>
+          <w:lang w:val="en-US"/>
+        </w:rPr>
+      </w:pPr>
+    </w:p>
+    <w:p>
+      <w:pPr>
+        <w:rPr>
+          <w:lang w:val="en-US"/>
+        </w:rPr>
+      </w:pPr>
     </w:p>
     <w:p>
       <w:pPr>
@@ -2998,10 +3060,10 @@
           <w:lang w:val="en-US"/>
         </w:rPr>
         <w:drawing>
-          <wp:inline distT="0" distB="0" distL="0" distR="0" wp14:anchorId="3234EE90" wp14:editId="247B1A5A">
-            <wp:extent cx="3162574" cy="2415749"/>
+          <wp:inline distT="0" distB="0" distL="0" distR="0" wp14:anchorId="1190B182" wp14:editId="67790B22">
+            <wp:extent cx="3093988" cy="6569009"/>
             <wp:effectExtent l="0" t="0" r="0" b="3810"/>
-            <wp:docPr id="170101423" name="Picture 1" descr="A screenshot of a phone&#10;&#10;AI-generated content may be incorrect."/>
+            <wp:docPr id="2111135492" name="Picture 1" descr="A screenshot of a phone&#10;&#10;AI-generated content may be incorrect."/>
             <wp:cNvGraphicFramePr>
               <a:graphicFrameLocks xmlns:a="http://schemas.openxmlformats.org/drawingml/2006/main" noChangeAspect="1"/>
             </wp:cNvGraphicFramePr>
@@ -3009,7 +3071,7 @@
               <a:graphicData uri="http://schemas.openxmlformats.org/drawingml/2006/picture">
                 <pic:pic xmlns:pic="http://schemas.openxmlformats.org/drawingml/2006/picture">
                   <pic:nvPicPr>
-                    <pic:cNvPr id="170101423" name="Picture 1" descr="A screenshot of a phone&#10;&#10;AI-generated content may be incorrect."/>
+                    <pic:cNvPr id="2111135492" name="Picture 1" descr="A screenshot of a phone&#10;&#10;AI-generated content may be incorrect."/>
                     <pic:cNvPicPr/>
                   </pic:nvPicPr>
                   <pic:blipFill>
@@ -3021,7 +3083,7 @@
                   <pic:spPr>
                     <a:xfrm>
                       <a:off x="0" y="0"/>
-                      <a:ext cx="3162574" cy="2415749"/>
+                      <a:ext cx="3093988" cy="6569009"/>
                     </a:xfrm>
                     <a:prstGeom prst="rect">
                       <a:avLst/>
@@ -3033,6 +3095,263 @@
           </wp:inline>
         </w:drawing>
       </w:r>
+    </w:p>
+    <w:p>
+      <w:pPr>
+        <w:rPr>
+          <w:lang w:val="en-US"/>
+        </w:rPr>
+      </w:pPr>
+    </w:p>
+    <w:p>
+      <w:pPr>
+        <w:rPr>
+          <w:lang w:val="en-US"/>
+        </w:rPr>
+      </w:pPr>
+    </w:p>
+    <w:p>
+      <w:pPr>
+        <w:rPr>
+          <w:lang w:val="en-US"/>
+        </w:rPr>
+      </w:pPr>
+    </w:p>
+    <w:p>
+      <w:pPr>
+        <w:rPr>
+          <w:lang w:val="en-US"/>
+        </w:rPr>
+      </w:pPr>
+    </w:p>
+    <w:p>
+      <w:pPr>
+        <w:rPr>
+          <w:lang w:val="en-US"/>
+        </w:rPr>
+      </w:pPr>
+      <w:r>
+        <w:rPr>
+          <w:lang w:val="en-US"/>
+        </w:rPr>
+        <w:t>When customer clicks on ‘Yes’, a confirmation message is shown as “Purchase successful! Thank you!”</w:t>
+      </w:r>
+    </w:p>
+    <w:p>
+      <w:pPr>
+        <w:rPr>
+          <w:lang w:val="en-US"/>
+        </w:rPr>
+      </w:pPr>
+    </w:p>
+    <w:p>
+      <w:pPr>
+        <w:rPr>
+          <w:lang w:val="en-US"/>
+        </w:rPr>
+      </w:pPr>
+      <w:r>
+        <w:rPr>
+          <w:lang w:val="en-US"/>
+        </w:rPr>
+        <w:drawing>
+          <wp:inline distT="0" distB="0" distL="0" distR="0" wp14:anchorId="1D3353FB" wp14:editId="352DA58E">
+            <wp:extent cx="3292125" cy="6370872"/>
+            <wp:effectExtent l="0" t="0" r="3810" b="0"/>
+            <wp:docPr id="287061385" name="Picture 1" descr="A black and white cell phone&#10;&#10;AI-generated content may be incorrect."/>
+            <wp:cNvGraphicFramePr>
+              <a:graphicFrameLocks xmlns:a="http://schemas.openxmlformats.org/drawingml/2006/main" noChangeAspect="1"/>
+            </wp:cNvGraphicFramePr>
+            <a:graphic xmlns:a="http://schemas.openxmlformats.org/drawingml/2006/main">
+              <a:graphicData uri="http://schemas.openxmlformats.org/drawingml/2006/picture">
+                <pic:pic xmlns:pic="http://schemas.openxmlformats.org/drawingml/2006/picture">
+                  <pic:nvPicPr>
+                    <pic:cNvPr id="287061385" name="Picture 1" descr="A black and white cell phone&#10;&#10;AI-generated content may be incorrect."/>
+                    <pic:cNvPicPr/>
+                  </pic:nvPicPr>
+                  <pic:blipFill>
+                    <a:blip r:embed="rId34"/>
+                    <a:stretch>
+                      <a:fillRect/>
+                    </a:stretch>
+                  </pic:blipFill>
+                  <pic:spPr>
+                    <a:xfrm>
+                      <a:off x="0" y="0"/>
+                      <a:ext cx="3292125" cy="6370872"/>
+                    </a:xfrm>
+                    <a:prstGeom prst="rect">
+                      <a:avLst/>
+                    </a:prstGeom>
+                  </pic:spPr>
+                </pic:pic>
+              </a:graphicData>
+            </a:graphic>
+          </wp:inline>
+        </w:drawing>
+      </w:r>
+    </w:p>
+    <w:p>
+      <w:pPr>
+        <w:rPr>
+          <w:lang w:val="en-US"/>
+        </w:rPr>
+      </w:pPr>
+    </w:p>
+    <w:p>
+      <w:pPr>
+        <w:rPr>
+          <w:lang w:val="en-US"/>
+        </w:rPr>
+      </w:pPr>
+    </w:p>
+    <w:p>
+      <w:pPr>
+        <w:rPr>
+          <w:lang w:val="en-US"/>
+        </w:rPr>
+      </w:pPr>
+    </w:p>
+    <w:p>
+      <w:pPr>
+        <w:rPr>
+          <w:lang w:val="en-US"/>
+        </w:rPr>
+      </w:pPr>
+    </w:p>
+    <w:p>
+      <w:pPr>
+        <w:rPr>
+          <w:lang w:val="en-US"/>
+        </w:rPr>
+      </w:pPr>
+    </w:p>
+    <w:p>
+      <w:pPr>
+        <w:rPr>
+          <w:lang w:val="en-US"/>
+        </w:rPr>
+      </w:pPr>
+    </w:p>
+    <w:p>
+      <w:pPr>
+        <w:rPr>
+          <w:lang w:val="en-US"/>
+        </w:rPr>
+      </w:pPr>
+    </w:p>
+    <w:p>
+      <w:pPr>
+        <w:rPr>
+          <w:lang w:val="en-US"/>
+        </w:rPr>
+      </w:pPr>
+    </w:p>
+    <w:p>
+      <w:pPr>
+        <w:rPr>
+          <w:lang w:val="en-US"/>
+        </w:rPr>
+      </w:pPr>
+    </w:p>
+    <w:p>
+      <w:pPr>
+        <w:rPr>
+          <w:lang w:val="en-US"/>
+        </w:rPr>
+      </w:pPr>
+    </w:p>
+    <w:p>
+      <w:pPr>
+        <w:rPr>
+          <w:lang w:val="en-US"/>
+        </w:rPr>
+      </w:pPr>
+    </w:p>
+    <w:p>
+      <w:pPr>
+        <w:rPr>
+          <w:lang w:val="en-US"/>
+        </w:rPr>
+      </w:pPr>
+    </w:p>
+    <w:p>
+      <w:pPr>
+        <w:rPr>
+          <w:lang w:val="en-US"/>
+        </w:rPr>
+      </w:pPr>
+    </w:p>
+    <w:p>
+      <w:pPr>
+        <w:rPr>
+          <w:lang w:val="en-US"/>
+        </w:rPr>
+      </w:pPr>
+    </w:p>
+    <w:p>
+      <w:pPr>
+        <w:rPr>
+          <w:lang w:val="en-US"/>
+        </w:rPr>
+      </w:pPr>
+    </w:p>
+    <w:p>
+      <w:pPr>
+        <w:rPr>
+          <w:lang w:val="en-US"/>
+        </w:rPr>
+      </w:pPr>
+    </w:p>
+    <w:p>
+      <w:pPr>
+        <w:rPr>
+          <w:lang w:val="en-US"/>
+        </w:rPr>
+      </w:pPr>
+    </w:p>
+    <w:p>
+      <w:pPr>
+        <w:rPr>
+          <w:lang w:val="en-US"/>
+        </w:rPr>
+      </w:pPr>
+    </w:p>
+    <w:p>
+      <w:pPr>
+        <w:rPr>
+          <w:lang w:val="en-US"/>
+        </w:rPr>
+      </w:pPr>
+    </w:p>
+    <w:p>
+      <w:pPr>
+        <w:pStyle w:val="Heading2"/>
+        <w:rPr>
+          <w:lang w:val="en-US"/>
+        </w:rPr>
+      </w:pPr>
+    </w:p>
+    <w:p>
+      <w:pPr>
+        <w:rPr>
+          <w:lang w:val="en-US"/>
+        </w:rPr>
+      </w:pPr>
+    </w:p>
+    <w:p>
+      <w:pPr>
+        <w:rPr>
+          <w:lang w:val="en-US"/>
+        </w:rPr>
+      </w:pPr>
+    </w:p>
+    <w:p>
+      <w:pPr>
+        <w:rPr>
+          <w:lang w:val="en-US"/>
+        </w:rPr>
+      </w:pPr>
     </w:p>
     <w:p>
       <w:pPr>
@@ -4335,6 +4654,14 @@
 </file>
 
 <file path=customXml/item1.xml><?xml version="1.0" encoding="utf-8"?>
+<p:properties xmlns:p="http://schemas.microsoft.com/office/2006/metadata/properties" xmlns:xsi="http://www.w3.org/2001/XMLSchema-instance" xmlns:pc="http://schemas.microsoft.com/office/infopath/2007/PartnerControls">
+  <documentManagement>
+    <_activity xmlns="f5f13678-99dd-4aa5-8eda-6fdb021b9539" xsi:nil="true"/>
+  </documentManagement>
+</p:properties>
+</file>
+
+<file path=customXml/item2.xml><?xml version="1.0" encoding="utf-8"?>
 <ct:contentTypeSchema xmlns:ct="http://schemas.microsoft.com/office/2006/metadata/contentType" xmlns:ma="http://schemas.microsoft.com/office/2006/metadata/properties/metaAttributes" ct:_="" ma:_="" ma:contentTypeName="Document" ma:contentTypeID="0x0101009389911685A9C04AA19C43C1D788D94D" ma:contentTypeVersion="15" ma:contentTypeDescription="Create a new document." ma:contentTypeScope="" ma:versionID="e21cee45352249b7230f81f2523b3ff7">
   <xsd:schema xmlns:xsd="http://www.w3.org/2001/XMLSchema" xmlns:xs="http://www.w3.org/2001/XMLSchema" xmlns:p="http://schemas.microsoft.com/office/2006/metadata/properties" xmlns:ns3="f5f13678-99dd-4aa5-8eda-6fdb021b9539" xmlns:ns4="8b4ca8bb-b149-4a7a-86f4-0e65dd142ddb" targetNamespace="http://schemas.microsoft.com/office/2006/metadata/properties" ma:root="true" ma:fieldsID="54b29658ca50ff8dab16e1af61d03631" ns3:_="" ns4:_="">
     <xsd:import namespace="f5f13678-99dd-4aa5-8eda-6fdb021b9539"/>
@@ -4567,14 +4894,6 @@
 </ct:contentTypeSchema>
 </file>
 
-<file path=customXml/item2.xml><?xml version="1.0" encoding="utf-8"?>
-<p:properties xmlns:p="http://schemas.microsoft.com/office/2006/metadata/properties" xmlns:xsi="http://www.w3.org/2001/XMLSchema-instance" xmlns:pc="http://schemas.microsoft.com/office/infopath/2007/PartnerControls">
-  <documentManagement>
-    <_activity xmlns="f5f13678-99dd-4aa5-8eda-6fdb021b9539" xsi:nil="true"/>
-  </documentManagement>
-</p:properties>
-</file>
-
 <file path=customXml/item3.xml><?xml version="1.0" encoding="utf-8"?>
 <?mso-contentType ?>
 <FormTemplates xmlns="http://schemas.microsoft.com/sharepoint/v3/contenttype/forms">
@@ -4585,6 +4904,16 @@
 </file>
 
 <file path=customXml/itemProps1.xml><?xml version="1.0" encoding="utf-8"?>
+<ds:datastoreItem xmlns:ds="http://schemas.openxmlformats.org/officeDocument/2006/customXml" ds:itemID="{97157AC4-F0B8-48C6-9D46-9D8B4EFAE3B5}">
+  <ds:schemaRefs>
+    <ds:schemaRef ds:uri="http://schemas.microsoft.com/office/2006/metadata/properties"/>
+    <ds:schemaRef ds:uri="http://schemas.microsoft.com/office/infopath/2007/PartnerControls"/>
+    <ds:schemaRef ds:uri="f5f13678-99dd-4aa5-8eda-6fdb021b9539"/>
+  </ds:schemaRefs>
+</ds:datastoreItem>
+</file>
+
+<file path=customXml/itemProps2.xml><?xml version="1.0" encoding="utf-8"?>
 <ds:datastoreItem xmlns:ds="http://schemas.openxmlformats.org/officeDocument/2006/customXml" ds:itemID="{D6AC8850-D244-4AF9-9C22-69A6313AEBAE}">
   <ds:schemaRefs>
     <ds:schemaRef ds:uri="http://schemas.microsoft.com/office/2006/metadata/contentType"/>
@@ -4603,16 +4932,6 @@
 </ds:datastoreItem>
 </file>
 
-<file path=customXml/itemProps2.xml><?xml version="1.0" encoding="utf-8"?>
-<ds:datastoreItem xmlns:ds="http://schemas.openxmlformats.org/officeDocument/2006/customXml" ds:itemID="{97157AC4-F0B8-48C6-9D46-9D8B4EFAE3B5}">
-  <ds:schemaRefs>
-    <ds:schemaRef ds:uri="http://schemas.microsoft.com/office/2006/metadata/properties"/>
-    <ds:schemaRef ds:uri="http://schemas.microsoft.com/office/infopath/2007/PartnerControls"/>
-    <ds:schemaRef ds:uri="f5f13678-99dd-4aa5-8eda-6fdb021b9539"/>
-  </ds:schemaRefs>
-</ds:datastoreItem>
-</file>
-
 <file path=customXml/itemProps3.xml><?xml version="1.0" encoding="utf-8"?>
 <ds:datastoreItem xmlns:ds="http://schemas.openxmlformats.org/officeDocument/2006/customXml" ds:itemID="{08F0EF7D-1589-49D1-BE5C-9CFC4BDCE84A}">
   <ds:schemaRefs>

</xml_diff>